<commit_message>
designdocument verbeterd en koppeling tussen zoo en enclosures gemaakt
designdocument verbeterd en koppeling tussen zoo en enclosures gemaakt en correcte seeding van zoo toegepast
</commit_message>
<xml_diff>
--- a/Endre-Relyveld_Design-Document_S1201794.docx
+++ b/Endre-Relyveld_Design-Document_S1201794.docx
@@ -5,8 +5,10 @@
     <w:sdt>
       <w:sdtPr>
         <w:rPr>
+          <w:rFonts w:eastAsiaTheme="minorHAnsi"/>
           <w:color w:val="156082" w:themeColor="accent1"/>
           <w:lang w:val="nl-NL"/>
+          <w14:ligatures w14:val="standardContextual"/>
         </w:rPr>
         <w:id w:val="272822872"/>
         <w:docPartObj>
@@ -16,9 +18,7 @@
       </w:sdtPr>
       <w:sdtEndPr>
         <w:rPr>
-          <w:rFonts w:eastAsiaTheme="minorHAnsi"/>
           <w:color w:val="auto"/>
-          <w14:ligatures w14:val="standardContextual"/>
         </w:rPr>
       </w:sdtEndPr>
       <w:sdtContent>
@@ -34,6 +34,7 @@
           </w:pPr>
           <w:r>
             <w:rPr>
+              <w:noProof/>
               <w:color w:val="156082" w:themeColor="accent1"/>
               <w:lang w:val="nl-NL"/>
             </w:rPr>
@@ -202,6 +203,7 @@
           </w:pPr>
           <w:r>
             <w:rPr>
+              <w:noProof/>
               <w:color w:val="156082" w:themeColor="accent1"/>
               <w:lang w:val="nl-NL"/>
             </w:rPr>
@@ -257,6 +259,9 @@
         </w:p>
         <w:p>
           <w:r>
+            <w:rPr>
+              <w:noProof/>
+            </w:rPr>
             <mc:AlternateContent>
               <mc:Choice Requires="wps">
                 <w:drawing>
@@ -319,6 +324,7 @@
                                 </w:pPr>
                                 <w:r>
                                   <w:rPr>
+                                    <w:noProof/>
                                     <w:color w:val="156082" w:themeColor="accent1"/>
                                     <w:lang w:val="nl-NL"/>
                                   </w:rPr>
@@ -482,6 +488,7 @@
                                 </w:pPr>
                                 <w:r>
                                   <w:rPr>
+                                    <w:noProof/>
                                     <w:color w:val="156082" w:themeColor="accent1"/>
                                     <w:lang w:val="nl-NL"/>
                                   </w:rPr>
@@ -571,6 +578,7 @@
                           </w:pPr>
                           <w:r>
                             <w:rPr>
+                              <w:noProof/>
                               <w:color w:val="156082" w:themeColor="accent1"/>
                               <w:lang w:val="nl-NL"/>
                             </w:rPr>
@@ -734,6 +742,7 @@
                           </w:pPr>
                           <w:r>
                             <w:rPr>
+                              <w:noProof/>
                               <w:color w:val="156082" w:themeColor="accent1"/>
                               <w:lang w:val="nl-NL"/>
                             </w:rPr>
@@ -804,8 +813,12 @@
     <w:sdt>
       <w:sdtPr>
         <w:rPr>
+          <w:rFonts w:asciiTheme="minorHAnsi" w:eastAsiaTheme="minorHAnsi" w:hAnsiTheme="minorHAnsi" w:cstheme="minorBidi"/>
+          <w:color w:val="auto"/>
           <w:sz w:val="28"/>
           <w:szCs w:val="28"/>
+          <w:lang w:eastAsia="en-US"/>
+          <w14:ligatures w14:val="standardContextual"/>
         </w:rPr>
         <w:id w:val="570703455"/>
         <w:docPartObj>
@@ -815,14 +828,10 @@
       </w:sdtPr>
       <w:sdtEndPr>
         <w:rPr>
-          <w:rFonts w:asciiTheme="minorHAnsi" w:eastAsiaTheme="minorHAnsi" w:hAnsiTheme="minorHAnsi" w:cstheme="minorBidi"/>
           <w:b/>
           <w:bCs/>
-          <w:color w:val="auto"/>
           <w:sz w:val="22"/>
           <w:szCs w:val="22"/>
-          <w:lang w:eastAsia="en-US"/>
-          <w14:ligatures w14:val="standardContextual"/>
         </w:rPr>
       </w:sdtEndPr>
       <w:sdtContent>
@@ -4022,25 +4031,7 @@
     <w:p/>
     <w:p>
       <w:r>
-        <w:t xml:space="preserve">Dit document beschrijft het ontwerp van de </w:t>
-      </w:r>
-      <w:r>
-        <w:t>“</w:t>
-      </w:r>
-      <w:r>
-        <w:t>Virtuele Dierentuin</w:t>
-      </w:r>
-      <w:r>
-        <w:t>”</w:t>
-      </w:r>
-      <w:r>
-        <w:t xml:space="preserve">. </w:t>
-      </w:r>
-      <w:r>
-        <w:t xml:space="preserve">Deze </w:t>
-      </w:r>
-      <w:r>
-        <w:t xml:space="preserve">document dient als verantwoording van de gemaakte ontwerpkeuzes. Het doel van dit document is om inzicht te geven in de architectuur, domeinmodellering en technische keuzes, </w:t>
+        <w:t xml:space="preserve">Dit document beschrijft het ontwerp van de “Virtuele Dierentuin”. Deze document dient als verantwoording van de gemaakte ontwerpkeuzes. Het doel van dit document is om inzicht te geven in de architectuur, domeinmodellering en technische keuzes, </w:t>
       </w:r>
       <w:proofErr w:type="gramStart"/>
       <w:r>
@@ -4048,25 +4039,7 @@
       </w:r>
       <w:proofErr w:type="gramEnd"/>
       <w:r>
-        <w:t xml:space="preserve"> de eisen van de </w:t>
-      </w:r>
-      <w:r>
-        <w:t xml:space="preserve">dierentuin </w:t>
-      </w:r>
-      <w:r>
-        <w:t xml:space="preserve">opdracht </w:t>
-      </w:r>
-      <w:r>
-        <w:t xml:space="preserve">voor </w:t>
-      </w:r>
-      <w:r>
-        <w:t>C Sharp.</w:t>
-      </w:r>
-      <w:r>
-        <w:t xml:space="preserve"> </w:t>
-      </w:r>
-      <w:r>
-        <w:t xml:space="preserve">Het document volgt het principe </w:t>
+        <w:t xml:space="preserve"> de eisen van de dierentuin opdracht voor C Sharp. Het document volgt het principe </w:t>
       </w:r>
       <w:proofErr w:type="spellStart"/>
       <w:r>
@@ -4123,10 +4096,7 @@
       </w:pPr>
       <w:bookmarkStart w:id="2" w:name="_Toc218704054"/>
       <w:r>
-        <w:t xml:space="preserve">2.1 </w:t>
-      </w:r>
-      <w:r>
-        <w:t>Context en scope van de opdracht</w:t>
+        <w:t>2.1 Context en scope van de opdracht</w:t>
       </w:r>
       <w:bookmarkEnd w:id="2"/>
     </w:p>
@@ -4294,13 +4264,7 @@
       </w:r>
       <w:proofErr w:type="spellEnd"/>
       <w:r>
-        <w:t xml:space="preserve"> als programmatisch toegankelijk, zonder duplicatie van businesslogica.</w:t>
-      </w:r>
-      <w:r>
-        <w:t xml:space="preserve"> </w:t>
-      </w:r>
-      <w:r>
-        <w:t xml:space="preserve">Deze aanpak borgt dat web- en API-functionaliteit identiek zijn en sluit aan bij de functionele intentie van de opdracht om alle acties via zowel de </w:t>
+        <w:t xml:space="preserve"> als programmatisch toegankelijk, zonder duplicatie van businesslogica. Deze aanpak borgt dat web- en API-functionaliteit identiek zijn en sluit aan bij de functionele intentie van de opdracht om alle acties via zowel de </w:t>
       </w:r>
       <w:proofErr w:type="spellStart"/>
       <w:r>
@@ -5036,30 +5000,13 @@
       </w:r>
       <w:proofErr w:type="spellStart"/>
       <w:r>
-        <w:t>seeding</w:t>
-      </w:r>
-      <w:proofErr w:type="spellEnd"/>
-      <w:r>
-        <w:t xml:space="preserve"> data die automatisch wordt toegevoegd bij het opstarten. Hierbij is gebruikgemaakt van een </w:t>
-      </w:r>
-      <w:proofErr w:type="spellStart"/>
-      <w:r>
-        <w:t>Faker</w:t>
-      </w:r>
-      <w:proofErr w:type="spellEnd"/>
-      <w:r>
-        <w:t xml:space="preserve"> </w:t>
-      </w:r>
-      <w:proofErr w:type="spellStart"/>
-      <w:r>
-        <w:t>library</w:t>
-      </w:r>
-      <w:proofErr w:type="spellEnd"/>
-      <w:r>
-        <w:t xml:space="preserve"> om realistische testdata te genereren voor categorieën, verblijven en dieren.</w:t>
-      </w:r>
-    </w:p>
-    <w:p/>
+        <w:t>seeddata</w:t>
+      </w:r>
+      <w:proofErr w:type="spellEnd"/>
+      <w:r>
+        <w:t xml:space="preserve"> die automatisch wordt toegevoegd bij het opstarten. Hierbij wordt eerst een dierentuin aangemaakt, waarna verblijven en dieren expliciet aan deze dierentuin worden gekoppeld om een consistente domeinstructuur te waarborgen.</w:t>
+      </w:r>
+    </w:p>
     <w:p>
       <w:pPr>
         <w:pStyle w:val="Heading1"/>
@@ -5345,42 +5292,42 @@
     <w:p>
       <w:pPr>
         <w:pStyle w:val="Heading1"/>
+        <w:rPr>
+          <w:lang w:val="en-GB"/>
+        </w:rPr>
       </w:pPr>
       <w:bookmarkStart w:id="29" w:name="_Toc218704081"/>
       <w:r>
-        <w:t xml:space="preserve">10. </w:t>
-      </w:r>
-      <w:proofErr w:type="spellStart"/>
-      <w:r>
-        <w:t>Comply</w:t>
-      </w:r>
-      <w:proofErr w:type="spellEnd"/>
-      <w:r>
-        <w:t xml:space="preserve"> or </w:t>
-      </w:r>
-      <w:proofErr w:type="spellStart"/>
-      <w:r>
-        <w:t>Explain</w:t>
+        <w:rPr>
+          <w:lang w:val="en-GB"/>
+        </w:rPr>
+        <w:t>10. Comply or Explain</w:t>
       </w:r>
       <w:bookmarkEnd w:id="29"/>
-      <w:proofErr w:type="spellEnd"/>
     </w:p>
     <w:p>
       <w:pPr>
         <w:pStyle w:val="Heading2"/>
+        <w:rPr>
+          <w:lang w:val="en-GB"/>
+        </w:rPr>
       </w:pPr>
       <w:bookmarkStart w:id="30" w:name="_Toc218704082"/>
       <w:r>
-        <w:t xml:space="preserve">10.1 API en web </w:t>
-      </w:r>
-      <w:proofErr w:type="spellStart"/>
-      <w:r>
-        <w:t>parity</w:t>
+        <w:rPr>
+          <w:lang w:val="en-GB"/>
+        </w:rPr>
+        <w:t>10.1 API en web parity</w:t>
       </w:r>
       <w:bookmarkEnd w:id="30"/>
-      <w:proofErr w:type="spellEnd"/>
-    </w:p>
-    <w:p/>
+    </w:p>
+    <w:p>
+      <w:pPr>
+        <w:rPr>
+          <w:lang w:val="en-GB"/>
+        </w:rPr>
+      </w:pPr>
+    </w:p>
     <w:p>
       <w:r>
         <w:lastRenderedPageBreak/>
@@ -5408,25 +5355,7 @@
       </w:r>
       <w:proofErr w:type="gramEnd"/>
       <w:r>
-        <w:t xml:space="preserve"> leveren. Deze keuze is gemaakt omdat</w:t>
-      </w:r>
-      <w:r>
-        <w:t xml:space="preserve"> ik de opdracht in mijn eentje heb</w:t>
-      </w:r>
-      <w:r>
-        <w:t xml:space="preserve"> uitgevoerd en </w:t>
-      </w:r>
-      <w:r>
-        <w:t xml:space="preserve">ik mij </w:t>
-      </w:r>
-      <w:r>
-        <w:t xml:space="preserve">nog in </w:t>
-      </w:r>
-      <w:r>
-        <w:t xml:space="preserve">de </w:t>
-      </w:r>
-      <w:r>
-        <w:t>leerfase bevindt met betrekking tot C#, waardoor de complexiteit beperkt is gehouden om de opdracht binnen de deadline af te ronden.</w:t>
+        <w:t xml:space="preserve"> leveren. Deze keuze is gemaakt omdat ik de opdracht in mijn eentje heb uitgevoerd en ik mij nog in de leerfase bevindt met betrekking tot C#, waardoor de complexiteit beperkt is gehouden om de opdracht binnen de deadline af te ronden.</w:t>
       </w:r>
     </w:p>
     <w:p>
@@ -5476,31 +5405,7 @@
         <w:t xml:space="preserve"> en toewijzing binnen bestaande structuren. </w:t>
       </w:r>
       <w:r>
-        <w:t>Het automatisch genereren van nieuwe verblijven en het resetten van indelingen vereist aanvullende aannames over verblijfstypen, capaciteiten en indelingslogica die niet expliciet zijn vastgelegd in de opdracht</w:t>
-      </w:r>
-      <w:r>
-        <w:t>, dus</w:t>
-      </w:r>
-      <w:r>
-        <w:t xml:space="preserve"> </w:t>
-      </w:r>
-      <w:r>
-        <w:t>o</w:t>
-      </w:r>
-      <w:r>
-        <w:t xml:space="preserve">m onduidelijke of arbitraire beslissingen te voorkomen, is deze functionaliteit </w:t>
-      </w:r>
-      <w:r>
-        <w:t xml:space="preserve">met opzet </w:t>
-      </w:r>
-      <w:r>
-        <w:t xml:space="preserve">buiten </w:t>
-      </w:r>
-      <w:r>
-        <w:t xml:space="preserve">de </w:t>
-      </w:r>
-      <w:r>
-        <w:t>scope gehouden.</w:t>
+        <w:t>Het automatisch genereren van nieuwe verblijven en het resetten van indelingen vereist aanvullende aannames over verblijfstypen, capaciteiten en indelingslogica die niet expliciet zijn vastgelegd in de opdracht, dus om onduidelijke of arbitraire beslissingen te voorkomen, is deze functionaliteit met opzet buiten de scope gehouden.</w:t>
       </w:r>
     </w:p>
     <w:p/>
@@ -5588,13 +5493,7 @@
       </w:r>
       <w:proofErr w:type="spellEnd"/>
       <w:r>
-        <w:t xml:space="preserve"> Workflow eenvoudig en direct </w:t>
-      </w:r>
-      <w:r>
-        <w:t>toepasbaar</w:t>
-      </w:r>
-      <w:r>
-        <w:t>.</w:t>
+        <w:t xml:space="preserve"> Workflow eenvoudig en direct toepasbaar.</w:t>
       </w:r>
     </w:p>
     <w:p>
@@ -5675,10 +5574,7 @@
       </w:pPr>
       <w:bookmarkStart w:id="34" w:name="_Toc218704086"/>
       <w:r>
-        <w:t xml:space="preserve">12. </w:t>
-      </w:r>
-      <w:r>
-        <w:t>Reflectie en leerervaring</w:t>
+        <w:t>12. Reflectie en leerervaring</w:t>
       </w:r>
       <w:bookmarkEnd w:id="34"/>
     </w:p>
@@ -5728,16 +5624,7 @@
         <w:t>. Daarnaast heb ik geleerd bewuster om te gaan met scope en complexiteit door te focussen op stabiele kernfunctionaliteit, wat heeft geleid tot beter debuggen en consistenter werkende oplossingen.</w:t>
       </w:r>
       <w:r>
-        <w:t xml:space="preserve"> </w:t>
-      </w:r>
-      <w:r>
-        <w:t>Tot slot heeft het individueel uitvoeren van deze opdracht bijgedragen aan mijn zelfstandigheid in het plannen en structureren van project</w:t>
-      </w:r>
-      <w:r>
-        <w:t>en</w:t>
-      </w:r>
-      <w:r>
-        <w:t>.</w:t>
+        <w:t xml:space="preserve"> Tot slot heeft het individueel uitvoeren van deze opdracht bijgedragen aan mijn zelfstandigheid in het plannen en structureren van projecten.</w:t>
       </w:r>
     </w:p>
     <w:p/>
@@ -5825,10 +5712,7 @@
       </w:r>
       <w:proofErr w:type="spellEnd"/>
       <w:r>
-        <w:t xml:space="preserve"> en heeft mij geholpen om bewuster ontwerpkeuzes te maken. Deze ervaring neem ik mee in toekomstige projecten</w:t>
-      </w:r>
-      <w:r>
-        <w:t xml:space="preserve"> en bedankt voor alle lessen! </w:t>
+        <w:t xml:space="preserve"> en heeft mij geholpen om bewuster ontwerpkeuzes te maken. Deze ervaring neem ik mee in toekomstige projecten en bedankt voor alle lessen! </w:t>
       </w:r>
       <w:r>
         <w:rPr>
@@ -6462,6 +6346,7 @@
   <w:style w:type="character" w:default="1" w:styleId="DefaultParagraphFont">
     <w:name w:val="Default Paragraph Font"/>
     <w:uiPriority w:val="1"/>
+    <w:semiHidden/>
     <w:unhideWhenUsed/>
   </w:style>
   <w:style w:type="table" w:default="1" w:styleId="TableNormal">
@@ -6988,7 +6873,10 @@
   <w:rsids>
     <w:rsidRoot w:val="00CE408C"/>
     <w:rsid w:val="00191DAC"/>
+    <w:rsid w:val="002F1F0D"/>
+    <w:rsid w:val="008904CD"/>
     <w:rsid w:val="0097767A"/>
+    <w:rsid w:val="00C638F1"/>
     <w:rsid w:val="00CE408C"/>
   </w:rsids>
   <m:mathPr>

</xml_diff>